<commit_message>
add new tasks and some additional oop links
</commit_message>
<xml_diff>
--- a/src/task/task_2/task_2.docx
+++ b/src/task/task_2/task_2.docx
@@ -49,8 +49,6 @@
       <w:r>
         <w:t>Мурсапилами</w:t>
       </w:r>
-      <w:bookmarkStart w:id="0" w:name="_GoBack"/>
-      <w:bookmarkEnd w:id="0"/>
       <w:proofErr w:type="spellEnd"/>
       <w:r>
         <w:t>» нужно посчитать</w:t>
@@ -626,22 +624,7 @@
               <w:t>допустим, в симуляторе для обучения пилотов)</w:t>
             </w:r>
             <w:r>
-              <w:t xml:space="preserve">. </w:t>
-            </w:r>
-            <w:r>
-              <w:t>Примеры свойств</w:t>
-            </w:r>
-            <w:r>
-              <w:t>:</w:t>
-            </w:r>
-            <w:r>
-              <w:t xml:space="preserve"> модель,</w:t>
-            </w:r>
-            <w:r>
-              <w:t xml:space="preserve"> грузоподъемность, мощность двигателя.</w:t>
-            </w:r>
-            <w:r>
-              <w:t xml:space="preserve"> Примеры методов</w:t>
+              <w:t>. Примеры свойств: модель, грузоподъемность, мощность двигателя. Примеры методов</w:t>
             </w:r>
             <w:r>
               <w:t xml:space="preserve">: </w:t>
@@ -811,13 +794,21 @@
               <w:ind w:left="37"/>
             </w:pPr>
             <w:r>
-              <w:t>Класс – персонаж (для какой-нибудь игры). Примеры свойств</w:t>
+              <w:t>Класс – герой</w:t>
+            </w:r>
+            <w:r>
+              <w:t xml:space="preserve"> (для какой-нибудь игры). Примеры свойств</w:t>
             </w:r>
             <w:r>
               <w:t xml:space="preserve">: </w:t>
             </w:r>
             <w:r>
-              <w:t>имя, уровень, специализация</w:t>
+              <w:t>имя, уровень, специализ</w:t>
+            </w:r>
+            <w:bookmarkStart w:id="0" w:name="_GoBack"/>
+            <w:bookmarkEnd w:id="0"/>
+            <w:r>
+              <w:t>ация</w:t>
             </w:r>
             <w:r>
               <w:t>.</w:t>

</xml_diff>